<commit_message>
Started Making Changes for Updating Initial Documentation
</commit_message>
<xml_diff>
--- a/Initial_Proposal_Parts/Group A Initial Documentation.docx
+++ b/Initial_Proposal_Parts/Group A Initial Documentation.docx
@@ -1,6 +1,6 @@
 
 <file path=word/document.xml><?xml version="1.0" encoding="utf-8"?>
-<w:document xmlns:wpc="http://schemas.microsoft.com/office/word/2010/wordprocessingCanvas" xmlns:mo="http://schemas.microsoft.com/office/mac/office/2008/main" xmlns:mc="http://schemas.openxmlformats.org/markup-compatibility/2006" xmlns:mv="urn:schemas-microsoft-com:mac:vml" xmlns:o="urn:schemas-microsoft-com:office:office" xmlns:r="http://schemas.openxmlformats.org/officeDocument/2006/relationships" xmlns:m="http://schemas.openxmlformats.org/officeDocument/2006/math" xmlns:v="urn:schemas-microsoft-com:vml" xmlns:wp14="http://schemas.microsoft.com/office/word/2010/wordprocessingDrawing" xmlns:wp="http://schemas.openxmlformats.org/drawingml/2006/wordprocessingDrawing" xmlns:w10="urn:schemas-microsoft-com:office:word" xmlns:w="http://schemas.openxmlformats.org/wordprocessingml/2006/main" xmlns:w14="http://schemas.microsoft.com/office/word/2010/wordml" xmlns:w15="http://schemas.microsoft.com/office/word/2012/wordml" xmlns:wpg="http://schemas.microsoft.com/office/word/2010/wordprocessingGroup" xmlns:wpi="http://schemas.microsoft.com/office/word/2010/wordprocessingInk" xmlns:wne="http://schemas.microsoft.com/office/word/2006/wordml" xmlns:wps="http://schemas.microsoft.com/office/word/2010/wordprocessingShape" mc:Ignorable="w14 w15 wp14">
+<w:document xmlns:wpc="http://schemas.microsoft.com/office/word/2010/wordprocessingCanvas" xmlns:cx="http://schemas.microsoft.com/office/drawing/2014/chartex" xmlns:cx1="http://schemas.microsoft.com/office/drawing/2015/9/8/chartex" xmlns:cx2="http://schemas.microsoft.com/office/drawing/2015/10/21/chartex" xmlns:cx3="http://schemas.microsoft.com/office/drawing/2016/5/9/chartex" xmlns:cx4="http://schemas.microsoft.com/office/drawing/2016/5/10/chartex" xmlns:cx5="http://schemas.microsoft.com/office/drawing/2016/5/11/chartex" xmlns:mc="http://schemas.openxmlformats.org/markup-compatibility/2006" xmlns:o="urn:schemas-microsoft-com:office:office" xmlns:r="http://schemas.openxmlformats.org/officeDocument/2006/relationships" xmlns:m="http://schemas.openxmlformats.org/officeDocument/2006/math" xmlns:v="urn:schemas-microsoft-com:vml" xmlns:wp14="http://schemas.microsoft.com/office/word/2010/wordprocessingDrawing" xmlns:wp="http://schemas.openxmlformats.org/drawingml/2006/wordprocessingDrawing" xmlns:w10="urn:schemas-microsoft-com:office:word" xmlns:w="http://schemas.openxmlformats.org/wordprocessingml/2006/main" xmlns:w14="http://schemas.microsoft.com/office/word/2010/wordml" xmlns:w15="http://schemas.microsoft.com/office/word/2012/wordml" xmlns:w16se="http://schemas.microsoft.com/office/word/2015/wordml/symex" xmlns:wpg="http://schemas.microsoft.com/office/word/2010/wordprocessingGroup" xmlns:wpi="http://schemas.microsoft.com/office/word/2010/wordprocessingInk" xmlns:wne="http://schemas.microsoft.com/office/word/2006/wordml" xmlns:wps="http://schemas.microsoft.com/office/word/2010/wordprocessingShape" mc:Ignorable="w14 w15 w16se wp14">
   <w:body>
     <w:p>
       <w:pPr>
@@ -78,45 +78,26 @@
           <w:rFonts w:ascii="Times New Roman" w:hAnsi="Times New Roman" w:cs="Times New Roman"/>
           <w:sz w:val="48"/>
           <w:szCs w:val="48"/>
-          <w:highlight w:val="yellow"/>
-        </w:rPr>
-        <w:t xml:space="preserve">Smoke Detector and </w:t>
-      </w:r>
-      <w:r>
+        </w:rPr>
+        <w:t>S.M.A.R.T. Alarm:</w:t>
+      </w:r>
+    </w:p>
+    <w:p>
+      <w:pPr>
+        <w:jc w:val="center"/>
         <w:rPr>
           <w:rFonts w:ascii="Times New Roman" w:hAnsi="Times New Roman" w:cs="Times New Roman"/>
           <w:sz w:val="48"/>
           <w:szCs w:val="48"/>
-          <w:highlight w:val="yellow"/>
-        </w:rPr>
-        <w:t>Fire Alarm</w:t>
-      </w:r>
-      <w:r>
-        <w:rPr>
-          <w:rFonts w:ascii="Times New Roman" w:hAnsi="Times New Roman" w:cs="Times New Roman"/>
-          <w:sz w:val="48"/>
+        </w:rPr>
+      </w:pPr>
+      <w:r>
+        <w:rPr>
+          <w:rFonts w:ascii="Times New Roman" w:hAnsi="Times New Roman" w:cs="Times New Roman"/>
+          <w:sz w:val="40"/>
           <w:szCs w:val="48"/>
-          <w:highlight w:val="yellow"/>
-        </w:rPr>
-        <w:t xml:space="preserve">: </w:t>
-      </w:r>
-      <w:r>
-        <w:rPr>
-          <w:rFonts w:ascii="Times New Roman" w:hAnsi="Times New Roman" w:cs="Times New Roman"/>
-          <w:sz w:val="48"/>
-          <w:szCs w:val="48"/>
-          <w:highlight w:val="yellow"/>
-        </w:rPr>
-        <w:t>C</w:t>
-      </w:r>
-      <w:r>
-        <w:rPr>
-          <w:rFonts w:ascii="Times New Roman" w:hAnsi="Times New Roman" w:cs="Times New Roman"/>
-          <w:sz w:val="48"/>
-          <w:szCs w:val="48"/>
-          <w:highlight w:val="yellow"/>
-        </w:rPr>
-        <w:t>onnected, Directional Path Evacuation</w:t>
+        </w:rPr>
+        <w:t>Smoke Monitoring and Reactive Tasking Alarm</w:t>
       </w:r>
     </w:p>
     <w:p>
@@ -247,25 +228,14 @@
           <w:szCs w:val="24"/>
         </w:rPr>
       </w:pPr>
-      <w:proofErr w:type="spellStart"/>
-      <w:r>
-        <w:rPr>
-          <w:rFonts w:ascii="Times New Roman" w:hAnsi="Times New Roman" w:cs="Times New Roman"/>
-          <w:b/>
-          <w:sz w:val="24"/>
-          <w:szCs w:val="24"/>
-        </w:rPr>
-        <w:t>Courtnie</w:t>
-      </w:r>
-      <w:proofErr w:type="spellEnd"/>
-      <w:r>
-        <w:rPr>
-          <w:rFonts w:ascii="Times New Roman" w:hAnsi="Times New Roman" w:cs="Times New Roman"/>
-          <w:b/>
-          <w:sz w:val="24"/>
-          <w:szCs w:val="24"/>
-        </w:rPr>
-        <w:t xml:space="preserve"> Coleman</w:t>
+      <w:r>
+        <w:rPr>
+          <w:rFonts w:ascii="Times New Roman" w:hAnsi="Times New Roman" w:cs="Times New Roman"/>
+          <w:b/>
+          <w:sz w:val="24"/>
+          <w:szCs w:val="24"/>
+        </w:rPr>
+        <w:t>Courtnie Coleman</w:t>
       </w:r>
       <w:r>
         <w:rPr>
@@ -319,19 +289,8 @@
           <w:sz w:val="24"/>
           <w:szCs w:val="24"/>
         </w:rPr>
-        <w:t xml:space="preserve">Patrick </w:t>
-      </w:r>
-      <w:proofErr w:type="spellStart"/>
-      <w:r>
-        <w:rPr>
-          <w:rFonts w:ascii="Times New Roman" w:hAnsi="Times New Roman" w:cs="Times New Roman"/>
-          <w:b/>
-          <w:sz w:val="24"/>
-          <w:szCs w:val="24"/>
-        </w:rPr>
-        <w:t>Schexnayder</w:t>
-      </w:r>
-      <w:proofErr w:type="spellEnd"/>
+        <w:t>Patrick Schexnayder</w:t>
+      </w:r>
       <w:r>
         <w:rPr>
           <w:rFonts w:ascii="Times New Roman" w:hAnsi="Times New Roman" w:cs="Times New Roman"/>
@@ -388,7 +347,18 @@
           <w:szCs w:val="32"/>
         </w:rPr>
         <w:lastRenderedPageBreak/>
-        <w:t>Motivation</w:t>
+        <w:t>Mot</w:t>
+      </w:r>
+      <w:bookmarkStart w:id="0" w:name="_GoBack"/>
+      <w:bookmarkEnd w:id="0"/>
+      <w:r>
+        <w:rPr>
+          <w:rFonts w:ascii="Times New Roman" w:hAnsi="Times New Roman" w:cs="Times New Roman"/>
+          <w:b/>
+          <w:sz w:val="32"/>
+          <w:szCs w:val="32"/>
+        </w:rPr>
+        <w:t>ivation</w:t>
       </w:r>
     </w:p>
     <w:p>
@@ -865,25 +835,7 @@
           <w:sz w:val="24"/>
           <w:szCs w:val="24"/>
         </w:rPr>
-        <w:t xml:space="preserve">Smoke sensor will be used to detect smoke within the building, there are different types of smoke sensors to detect fast flaming fires and slow smoldering fires. Upon more </w:t>
-      </w:r>
-      <w:proofErr w:type="gramStart"/>
-      <w:r>
-        <w:rPr>
-          <w:rFonts w:ascii="Times New Roman" w:hAnsi="Times New Roman" w:cs="Times New Roman"/>
-          <w:sz w:val="24"/>
-          <w:szCs w:val="24"/>
-        </w:rPr>
-        <w:t>research</w:t>
-      </w:r>
-      <w:proofErr w:type="gramEnd"/>
-      <w:r>
-        <w:rPr>
-          <w:rFonts w:ascii="Times New Roman" w:hAnsi="Times New Roman" w:cs="Times New Roman"/>
-          <w:sz w:val="24"/>
-          <w:szCs w:val="24"/>
-        </w:rPr>
-        <w:t xml:space="preserve"> we will be decided which would be best for us to use within our fire alarm.</w:t>
+        <w:t>Smoke sensor will be used to detect smoke within the building, there are different types of smoke sensors to detect fast flaming fires and slow smoldering fires. Upon more research we will be decided which would be best for us to use within our fire alarm.</w:t>
       </w:r>
     </w:p>
     <w:p>
@@ -933,25 +885,7 @@
           <w:sz w:val="24"/>
           <w:szCs w:val="24"/>
         </w:rPr>
-        <w:t xml:space="preserve">For this fire alarm system, we want to make sure to direct the people away from the fire and to the closest exit. For this to work we will need each alarm device to be connected to each other. </w:t>
-      </w:r>
-      <w:proofErr w:type="gramStart"/>
-      <w:r>
-        <w:rPr>
-          <w:rFonts w:ascii="Times New Roman" w:hAnsi="Times New Roman" w:cs="Times New Roman"/>
-          <w:sz w:val="24"/>
-          <w:szCs w:val="24"/>
-        </w:rPr>
-        <w:t>So</w:t>
-      </w:r>
-      <w:proofErr w:type="gramEnd"/>
-      <w:r>
-        <w:rPr>
-          <w:rFonts w:ascii="Times New Roman" w:hAnsi="Times New Roman" w:cs="Times New Roman"/>
-          <w:sz w:val="24"/>
-          <w:szCs w:val="24"/>
-        </w:rPr>
-        <w:t xml:space="preserve"> each separate alarm will have a transmitter and a receiver so that way each alarm would be able to communicate to each other, and send the correct signal. </w:t>
+        <w:t xml:space="preserve">For this fire alarm system, we want to make sure to direct the people away from the fire and to the closest exit. For this to work we will need each alarm device to be connected to each other. So each separate alarm will have a transmitter and a receiver so that way each alarm would be able to communicate to each other, and send the correct signal. </w:t>
       </w:r>
     </w:p>
     <w:p>
@@ -1051,25 +985,7 @@
           <w:sz w:val="24"/>
           <w:szCs w:val="24"/>
         </w:rPr>
-        <w:t xml:space="preserve">For the fire alarm system, it will be using a 9v battery with 1200 </w:t>
-      </w:r>
-      <w:proofErr w:type="spellStart"/>
-      <w:r>
-        <w:rPr>
-          <w:rFonts w:ascii="Times New Roman" w:hAnsi="Times New Roman" w:cs="Times New Roman"/>
-          <w:sz w:val="24"/>
-          <w:szCs w:val="24"/>
-        </w:rPr>
-        <w:t>mAh</w:t>
-      </w:r>
-      <w:proofErr w:type="spellEnd"/>
-      <w:r>
-        <w:rPr>
-          <w:rFonts w:ascii="Times New Roman" w:hAnsi="Times New Roman" w:cs="Times New Roman"/>
-          <w:sz w:val="24"/>
-          <w:szCs w:val="24"/>
-        </w:rPr>
-        <w:t xml:space="preserve"> current, due to some research on current fire alarm systems and the profession grade batteries they use.</w:t>
+        <w:t>For the fire alarm system, it will be using a 9v battery with 1200 mAh current, due to some research on current fire alarm systems and the profession grade batteries they use.</w:t>
       </w:r>
     </w:p>
     <w:p>
@@ -1232,10 +1148,10 @@
             <v:path o:extrusionok="f" gradientshapeok="t" o:connecttype="rect"/>
             <o:lock v:ext="edit" aspectratio="t"/>
           </v:shapetype>
-          <v:shape id="_x0000_i1025" type="#_x0000_t75" style="width:450pt;height:402.45pt" o:ole="">
+          <v:shape id="_x0000_i1025" type="#_x0000_t75" style="width:450pt;height:402.75pt" o:ole="">
             <v:imagedata r:id="rId8" o:title=""/>
           </v:shape>
-          <o:OLEObject Type="Embed" ProgID="Visio.Drawing.15" ShapeID="_x0000_i1025" DrawAspect="Content" ObjectID="_1547575176" r:id="rId9"/>
+          <o:OLEObject Type="Embed" ProgID="Visio.Drawing.15" ShapeID="_x0000_i1025" DrawAspect="Content" ObjectID="_1548137717" r:id="rId9"/>
         </w:object>
       </w:r>
     </w:p>
@@ -1547,7 +1463,6 @@
           <w:pgMar w:top="1440" w:right="1440" w:bottom="1440" w:left="1440" w:header="720" w:footer="720" w:gutter="0"/>
           <w:cols w:space="720"/>
           <w:docGrid w:linePitch="360"/>
-          <w:printerSettings r:id="rId11"/>
         </w:sectPr>
       </w:pPr>
     </w:p>
@@ -1605,25 +1520,7 @@
           <w:sz w:val="24"/>
           <w:szCs w:val="24"/>
         </w:rPr>
-        <w:t xml:space="preserve">While everyone on the team has agreed to </w:t>
-      </w:r>
-      <w:proofErr w:type="gramStart"/>
-      <w:r>
-        <w:rPr>
-          <w:rFonts w:ascii="Times New Roman" w:hAnsi="Times New Roman" w:cs="Times New Roman"/>
-          <w:sz w:val="24"/>
-          <w:szCs w:val="24"/>
-        </w:rPr>
-        <w:t>share</w:t>
-      </w:r>
-      <w:proofErr w:type="gramEnd"/>
-      <w:r>
-        <w:rPr>
-          <w:rFonts w:ascii="Times New Roman" w:hAnsi="Times New Roman" w:cs="Times New Roman"/>
-          <w:sz w:val="24"/>
-          <w:szCs w:val="24"/>
-        </w:rPr>
-        <w:t xml:space="preserve"> any financial burden created by the project equally, we will seek sponsorships and other means to finance this project. Upon selecting a project, and receiving approval we will submit proposals to companies interested in investing in fire alarms and those looking to showcase their semiconductor and component products. A tentative list includes: Texas Instruments, </w:t>
+        <w:t xml:space="preserve">While everyone on the team has agreed to share any financial burden created by the project equally, we will seek sponsorships and other means to finance this project. Upon selecting a project, and receiving approval we will submit proposals to companies interested in investing in fire alarms and those looking to showcase their semiconductor and component products. A tentative list includes: Texas Instruments, </w:t>
       </w:r>
       <w:r>
         <w:rPr>
@@ -1648,23 +1545,7 @@
           <w:sz w:val="24"/>
           <w:szCs w:val="24"/>
         </w:rPr>
-        <w:t>Smoke Alarm System</w:t>
-      </w:r>
-      <w:r>
-        <w:rPr>
-          <w:rFonts w:ascii="Times New Roman" w:hAnsi="Times New Roman" w:cs="Times New Roman"/>
-          <w:sz w:val="24"/>
-          <w:szCs w:val="24"/>
-        </w:rPr>
-        <w:t xml:space="preserve"> Budget</w:t>
-      </w:r>
-      <w:r>
-        <w:rPr>
-          <w:rFonts w:ascii="Times New Roman" w:hAnsi="Times New Roman" w:cs="Times New Roman"/>
-          <w:sz w:val="24"/>
-          <w:szCs w:val="24"/>
-        </w:rPr>
-        <w:t>:</w:t>
+        <w:t>Smoke Alarm System Budget:</w:t>
       </w:r>
     </w:p>
     <w:tbl>
@@ -2220,7 +2101,7 @@
                     </pic:cNvPicPr>
                   </pic:nvPicPr>
                   <pic:blipFill>
-                    <a:blip r:embed="rId12">
+                    <a:blip r:embed="rId11">
                       <a:extLst>
                         <a:ext uri="{28A0092B-C50C-407E-A947-70E740481C1C}">
                           <a14:useLocalDpi xmlns:a14="http://schemas.microsoft.com/office/drawing/2010/main" val="0"/>
@@ -2280,7 +2161,6 @@
           <w:pgMar w:top="1440" w:right="1440" w:bottom="1440" w:left="1440" w:header="720" w:footer="720" w:gutter="0"/>
           <w:cols w:space="720"/>
           <w:docGrid w:linePitch="360"/>
-          <w:printerSettings r:id="rId13"/>
         </w:sectPr>
       </w:pPr>
     </w:p>
@@ -2494,25 +2374,14 @@
           <w:szCs w:val="24"/>
         </w:rPr>
       </w:pPr>
-      <w:proofErr w:type="spellStart"/>
-      <w:r>
-        <w:rPr>
-          <w:rFonts w:ascii="Times New Roman" w:hAnsi="Times New Roman" w:cs="Times New Roman"/>
-          <w:b/>
-          <w:sz w:val="24"/>
-          <w:szCs w:val="24"/>
-        </w:rPr>
-        <w:t>Courtnie</w:t>
-      </w:r>
-      <w:proofErr w:type="spellEnd"/>
-      <w:r>
-        <w:rPr>
-          <w:rFonts w:ascii="Times New Roman" w:hAnsi="Times New Roman" w:cs="Times New Roman"/>
-          <w:b/>
-          <w:sz w:val="24"/>
-          <w:szCs w:val="24"/>
-        </w:rPr>
-        <w:t xml:space="preserve"> Coleman</w:t>
+      <w:r>
+        <w:rPr>
+          <w:rFonts w:ascii="Times New Roman" w:hAnsi="Times New Roman" w:cs="Times New Roman"/>
+          <w:b/>
+          <w:sz w:val="24"/>
+          <w:szCs w:val="24"/>
+        </w:rPr>
+        <w:t>Courtnie Coleman</w:t>
       </w:r>
       <w:r>
         <w:rPr>
@@ -2566,19 +2435,8 @@
           <w:sz w:val="24"/>
           <w:szCs w:val="24"/>
         </w:rPr>
-        <w:t xml:space="preserve">Patrick </w:t>
-      </w:r>
-      <w:proofErr w:type="spellStart"/>
-      <w:r>
-        <w:rPr>
-          <w:rFonts w:ascii="Times New Roman" w:hAnsi="Times New Roman" w:cs="Times New Roman"/>
-          <w:b/>
-          <w:sz w:val="24"/>
-          <w:szCs w:val="24"/>
-        </w:rPr>
-        <w:t>Schexnayder</w:t>
-      </w:r>
-      <w:proofErr w:type="spellEnd"/>
+        <w:t>Patrick Schexnayder</w:t>
+      </w:r>
       <w:r>
         <w:rPr>
           <w:rFonts w:ascii="Times New Roman" w:hAnsi="Times New Roman" w:cs="Times New Roman"/>
@@ -2673,43 +2531,7 @@
           <w:sz w:val="24"/>
           <w:szCs w:val="24"/>
         </w:rPr>
-        <w:t xml:space="preserve">s most basic level, it provides someone with the baseline skills that are necessary to thrive as an adult in our </w:t>
-      </w:r>
-      <w:proofErr w:type="gramStart"/>
-      <w:r>
-        <w:rPr>
-          <w:rFonts w:ascii="Times New Roman" w:hAnsi="Times New Roman" w:cs="Times New Roman"/>
-          <w:sz w:val="24"/>
-          <w:szCs w:val="24"/>
-        </w:rPr>
-        <w:t>ever changing</w:t>
-      </w:r>
-      <w:proofErr w:type="gramEnd"/>
-      <w:r>
-        <w:rPr>
-          <w:rFonts w:ascii="Times New Roman" w:hAnsi="Times New Roman" w:cs="Times New Roman"/>
-          <w:sz w:val="24"/>
-          <w:szCs w:val="24"/>
-        </w:rPr>
-        <w:t xml:space="preserve"> society. Education </w:t>
-      </w:r>
-      <w:proofErr w:type="gramStart"/>
-      <w:r>
-        <w:rPr>
-          <w:rFonts w:ascii="Times New Roman" w:hAnsi="Times New Roman" w:cs="Times New Roman"/>
-          <w:sz w:val="24"/>
-          <w:szCs w:val="24"/>
-        </w:rPr>
-        <w:t>has the ability to</w:t>
-      </w:r>
-      <w:proofErr w:type="gramEnd"/>
-      <w:r>
-        <w:rPr>
-          <w:rFonts w:ascii="Times New Roman" w:hAnsi="Times New Roman" w:cs="Times New Roman"/>
-          <w:sz w:val="24"/>
-          <w:szCs w:val="24"/>
-        </w:rPr>
-        <w:t xml:space="preserve"> inspire, induce confidence, and make the world a better place. We feel, however, that public education can sometimes get left behind when it comes to innovation and an effort to improve. One of the major reasons behind this, as we can all assume, is government budgets and public funding. Education can be very expensive while schools and government agencies never seem to have as much funding as they need. This is the motivation for our project. One of the major initiatives for improving young education across the United States is the inclusion of iPads, tablets, and laptops into the classroom. While we believe that these devices can provide immense benefit to students, these devices can be very expensive. We sought out to design a device that students could use in conjunction with their teacher that could provide similar uses to those high cost devices but at a much better value. We believe that at a lower cost, educators, parents, and ins</w:t>
+        <w:t>s most basic level, it provides someone with the baseline skills that are necessary to thrive as an adult in our ever changing society. Education has the ability to inspire, induce confidence, and make the world a better place. We feel, however, that public education can sometimes get left behind when it comes to innovation and an effort to improve. One of the major reasons behind this, as we can all assume, is government budgets and public funding. Education can be very expensive while schools and government agencies never seem to have as much funding as they need. This is the motivation for our project. One of the major initiatives for improving young education across the United States is the inclusion of iPads, tablets, and laptops into the classroom. While we believe that these devices can provide immense benefit to students, these devices can be very expensive. We sought out to design a device that students could use in conjunction with their teacher that could provide similar uses to those high cost devices but at a much better value. We believe that at a lower cost, educators, parents, and ins</w:t>
       </w:r>
       <w:r>
         <w:rPr>
@@ -2769,43 +2591,7 @@
           <w:szCs w:val="24"/>
         </w:rPr>
         <w:tab/>
-        <w:t xml:space="preserve">The goals for our teaching tool would be to create a </w:t>
-      </w:r>
-      <w:proofErr w:type="gramStart"/>
-      <w:r>
-        <w:rPr>
-          <w:rFonts w:ascii="Times New Roman" w:hAnsi="Times New Roman" w:cs="Times New Roman"/>
-          <w:sz w:val="24"/>
-          <w:szCs w:val="24"/>
-        </w:rPr>
-        <w:t>low cost</w:t>
-      </w:r>
-      <w:proofErr w:type="gramEnd"/>
-      <w:r>
-        <w:rPr>
-          <w:rFonts w:ascii="Times New Roman" w:hAnsi="Times New Roman" w:cs="Times New Roman"/>
-          <w:sz w:val="24"/>
-          <w:szCs w:val="24"/>
-        </w:rPr>
-        <w:t xml:space="preserve"> device that students could use to interact with and engage in challenging tasks to further their involvement in the classroom. This device would include a microphone and use speech recognition to take input from the user. This solves two issues. This allows for students at any age to be able to use the system while also limiting the amount of inputs to the system </w:t>
-      </w:r>
-      <w:proofErr w:type="gramStart"/>
-      <w:r>
-        <w:rPr>
-          <w:rFonts w:ascii="Times New Roman" w:hAnsi="Times New Roman" w:cs="Times New Roman"/>
-          <w:sz w:val="24"/>
-          <w:szCs w:val="24"/>
-        </w:rPr>
-        <w:t>in order to</w:t>
-      </w:r>
-      <w:proofErr w:type="gramEnd"/>
-      <w:r>
-        <w:rPr>
-          <w:rFonts w:ascii="Times New Roman" w:hAnsi="Times New Roman" w:cs="Times New Roman"/>
-          <w:sz w:val="24"/>
-          <w:szCs w:val="24"/>
-        </w:rPr>
-        <w:t xml:space="preserve"> keep the price low. The device would also include a small display so that users could read questions and tasks from the device. A large enough power supply would have to be included so that this device could be portable and used for a suitable amount of time. Lastly, this device w</w:t>
+        <w:t>The goals for our teaching tool would be to create a low cost device that students could use to interact with and engage in challenging tasks to further their involvement in the classroom. This device would include a microphone and use speech recognition to take input from the user. This solves two issues. This allows for students at any age to be able to use the system while also limiting the amount of inputs to the system in order to keep the price low. The device would also include a small display so that users could read questions and tasks from the device. A large enough power supply would have to be included so that this device could be portable and used for a suitable amount of time. Lastly, this device w</w:t>
       </w:r>
       <w:r>
         <w:rPr>
@@ -2972,25 +2758,7 @@
           <w:sz w:val="24"/>
           <w:szCs w:val="24"/>
         </w:rPr>
-        <w:t xml:space="preserve">For the teaching </w:t>
-      </w:r>
-      <w:proofErr w:type="gramStart"/>
-      <w:r>
-        <w:rPr>
-          <w:rFonts w:ascii="Times New Roman" w:hAnsi="Times New Roman" w:cs="Times New Roman"/>
-          <w:sz w:val="24"/>
-          <w:szCs w:val="24"/>
-        </w:rPr>
-        <w:t>assistant</w:t>
-      </w:r>
-      <w:proofErr w:type="gramEnd"/>
-      <w:r>
-        <w:rPr>
-          <w:rFonts w:ascii="Times New Roman" w:hAnsi="Times New Roman" w:cs="Times New Roman"/>
-          <w:sz w:val="24"/>
-          <w:szCs w:val="24"/>
-        </w:rPr>
-        <w:t xml:space="preserve"> a user interface will be designed so the users can have the appropriate interaction with the device. The user interface will not be too advance so that kids would be able to use it with ease. </w:t>
+        <w:t xml:space="preserve">For the teaching assistant a user interface will be designed so the users can have the appropriate interaction with the device. The user interface will not be too advance so that kids would be able to use it with ease. </w:t>
       </w:r>
     </w:p>
     <w:p>
@@ -3040,25 +2808,7 @@
           <w:sz w:val="24"/>
           <w:szCs w:val="24"/>
         </w:rPr>
-        <w:t xml:space="preserve">A LCD screen will be used for the teaching assistant device. LCD screens have a wide range of brightness, which will produce bright images. This is very suitable to environments that are brightly lit, like class rooms, so the kids using it will be able to see the images clearer due to the anti-glare technology. The LCD screen is also light weight which will help with the portability aspect of this device. </w:t>
-      </w:r>
-      <w:proofErr w:type="gramStart"/>
-      <w:r>
-        <w:rPr>
-          <w:rFonts w:ascii="Times New Roman" w:hAnsi="Times New Roman" w:cs="Times New Roman"/>
-          <w:sz w:val="24"/>
-          <w:szCs w:val="24"/>
-        </w:rPr>
-        <w:t>Also</w:t>
-      </w:r>
-      <w:proofErr w:type="gramEnd"/>
-      <w:r>
-        <w:rPr>
-          <w:rFonts w:ascii="Times New Roman" w:hAnsi="Times New Roman" w:cs="Times New Roman"/>
-          <w:sz w:val="24"/>
-          <w:szCs w:val="24"/>
-        </w:rPr>
-        <w:t xml:space="preserve"> LCDs produce low electricity, so this will not drain the battery of the device.</w:t>
+        <w:t>A LCD screen will be used for the teaching assistant device. LCD screens have a wide range of brightness, which will produce bright images. This is very suitable to environments that are brightly lit, like class rooms, so the kids using it will be able to see the images clearer due to the anti-glare technology. The LCD screen is also light weight which will help with the portability aspect of this device. Also LCDs produce low electricity, so this will not drain the battery of the device.</w:t>
       </w:r>
     </w:p>
     <w:p>
@@ -3108,25 +2858,7 @@
           <w:sz w:val="24"/>
           <w:szCs w:val="24"/>
         </w:rPr>
-        <w:t xml:space="preserve">For the teaching </w:t>
-      </w:r>
-      <w:proofErr w:type="gramStart"/>
-      <w:r>
-        <w:rPr>
-          <w:rFonts w:ascii="Times New Roman" w:hAnsi="Times New Roman" w:cs="Times New Roman"/>
-          <w:sz w:val="24"/>
-          <w:szCs w:val="24"/>
-        </w:rPr>
-        <w:t>assistant</w:t>
-      </w:r>
-      <w:proofErr w:type="gramEnd"/>
-      <w:r>
-        <w:rPr>
-          <w:rFonts w:ascii="Times New Roman" w:hAnsi="Times New Roman" w:cs="Times New Roman"/>
-          <w:sz w:val="24"/>
-          <w:szCs w:val="24"/>
-        </w:rPr>
-        <w:t xml:space="preserve"> it will be using a 5V rechargeable battery, and this conclusion was due to researching of other kid edition tablet devices.</w:t>
+        <w:t>For the teaching assistant it will be using a 5V rechargeable battery, and this conclusion was due to researching of other kid edition tablet devices.</w:t>
       </w:r>
     </w:p>
     <w:p>
@@ -3259,10 +2991,10 @@
       </w:pPr>
       <w:r>
         <w:object w:dxaOrig="7196" w:dyaOrig="6484" w14:anchorId="2D102C9F">
-          <v:shape id="_x0000_i1026" type="#_x0000_t75" style="width:412.7pt;height:371.55pt" o:ole="">
-            <v:imagedata r:id="rId14" o:title=""/>
+          <v:shape id="_x0000_i1026" type="#_x0000_t75" style="width:412.5pt;height:371.25pt" o:ole="">
+            <v:imagedata r:id="rId12" o:title=""/>
           </v:shape>
-          <o:OLEObject Type="Embed" ProgID="Visio.Drawing.15" ShapeID="_x0000_i1026" DrawAspect="Content" ObjectID="_1547575177" r:id="rId15"/>
+          <o:OLEObject Type="Embed" ProgID="Visio.Drawing.15" ShapeID="_x0000_i1026" DrawAspect="Content" ObjectID="_1548137718" r:id="rId13"/>
         </w:object>
       </w:r>
     </w:p>
@@ -3394,7 +3126,7 @@
                     <pic:cNvPicPr/>
                   </pic:nvPicPr>
                   <pic:blipFill>
-                    <a:blip r:embed="rId16">
+                    <a:blip r:embed="rId14">
                       <a:extLst>
                         <a:ext uri="{28A0092B-C50C-407E-A947-70E740481C1C}">
                           <a14:useLocalDpi xmlns:a14="http://schemas.microsoft.com/office/drawing/2010/main" val="0"/>
@@ -3537,43 +3269,7 @@
           <w:sz w:val="24"/>
           <w:szCs w:val="24"/>
         </w:rPr>
-        <w:t xml:space="preserve">While everyone on the team has agreed to </w:t>
-      </w:r>
-      <w:proofErr w:type="gramStart"/>
-      <w:r>
-        <w:rPr>
-          <w:rFonts w:ascii="Times New Roman" w:hAnsi="Times New Roman" w:cs="Times New Roman"/>
-          <w:sz w:val="24"/>
-          <w:szCs w:val="24"/>
-        </w:rPr>
-        <w:t>share</w:t>
-      </w:r>
-      <w:proofErr w:type="gramEnd"/>
-      <w:r>
-        <w:rPr>
-          <w:rFonts w:ascii="Times New Roman" w:hAnsi="Times New Roman" w:cs="Times New Roman"/>
-          <w:sz w:val="24"/>
-          <w:szCs w:val="24"/>
-        </w:rPr>
-        <w:t xml:space="preserve"> any financial burden created by the project equally, we will seek sponsorships and other means to finance this project. Upon selecting a project, and receiving approval we will submit proposals to companies interested in investing in fire alarms and those looking to showcase their semiconductor and component products. A tentative list includes: Texas Instruments, Taiwan Semiconductor Manufacturing, Local Public School District (OCPS, SCPS, etc.), Kramer Electronics and UCF, in addition to possibly attending </w:t>
-      </w:r>
-      <w:proofErr w:type="spellStart"/>
-      <w:r>
-        <w:rPr>
-          <w:rFonts w:ascii="Times New Roman" w:hAnsi="Times New Roman" w:cs="Times New Roman"/>
-          <w:sz w:val="24"/>
-          <w:szCs w:val="24"/>
-        </w:rPr>
-        <w:t>EdTech</w:t>
-      </w:r>
-      <w:proofErr w:type="spellEnd"/>
-      <w:r>
-        <w:rPr>
-          <w:rFonts w:ascii="Times New Roman" w:hAnsi="Times New Roman" w:cs="Times New Roman"/>
-          <w:sz w:val="24"/>
-          <w:szCs w:val="24"/>
-        </w:rPr>
-        <w:t xml:space="preserve"> Orlando Conference in February to network with possible sponsors. If no sponsorship or financial help is achieved, the team is responsible for any costs incurred.</w:t>
+        <w:t>While everyone on the team has agreed to share any financial burden created by the project equally, we will seek sponsorships and other means to finance this project. Upon selecting a project, and receiving approval we will submit proposals to companies interested in investing in fire alarms and those looking to showcase their semiconductor and component products. A tentative list includes: Texas Instruments, Taiwan Semiconductor Manufacturing, Local Public School District (OCPS, SCPS, etc.), Kramer Electronics and UCF, in addition to possibly attending EdTech Orlando Conference in February to network with possible sponsors. If no sponsorship or financial help is achieved, the team is responsible for any costs incurred.</w:t>
       </w:r>
     </w:p>
     <w:p>
@@ -3911,19 +3607,11 @@
                 <w:rFonts w:ascii="Times New Roman" w:hAnsi="Times New Roman" w:cs="Times New Roman"/>
               </w:rPr>
             </w:pPr>
-            <w:proofErr w:type="spellStart"/>
             <w:r>
               <w:rPr>
                 <w:rFonts w:ascii="Times New Roman" w:hAnsi="Times New Roman" w:cs="Times New Roman"/>
               </w:rPr>
-              <w:t>Wifi</w:t>
-            </w:r>
-            <w:proofErr w:type="spellEnd"/>
-            <w:r>
-              <w:rPr>
-                <w:rFonts w:ascii="Times New Roman" w:hAnsi="Times New Roman" w:cs="Times New Roman"/>
-              </w:rPr>
-              <w:t xml:space="preserve"> Adapter</w:t>
+              <w:t>Wifi Adapter</w:t>
             </w:r>
           </w:p>
         </w:tc>
@@ -4169,7 +3857,6 @@
           <w:pgMar w:top="1440" w:right="1440" w:bottom="1440" w:left="1440" w:header="720" w:footer="720" w:gutter="0"/>
           <w:cols w:space="720"/>
           <w:docGrid w:linePitch="360"/>
-          <w:printerSettings r:id="rId17"/>
         </w:sectPr>
       </w:pPr>
       <w:r>
@@ -4207,7 +3894,7 @@
                     </pic:cNvPicPr>
                   </pic:nvPicPr>
                   <pic:blipFill>
-                    <a:blip r:embed="rId18">
+                    <a:blip r:embed="rId15">
                       <a:extLst>
                         <a:ext uri="{28A0092B-C50C-407E-A947-70E740481C1C}">
                           <a14:useLocalDpi xmlns:a14="http://schemas.microsoft.com/office/drawing/2010/main" val="0"/>
@@ -4251,19 +3938,8 @@
           <w:sz w:val="32"/>
           <w:szCs w:val="32"/>
         </w:rPr>
-        <w:t xml:space="preserve">Project </w:t>
-      </w:r>
-      <w:proofErr w:type="spellStart"/>
-      <w:r>
-        <w:rPr>
-          <w:rFonts w:ascii="Times New Roman" w:hAnsi="Times New Roman" w:cs="Times New Roman"/>
-          <w:b/>
-          <w:sz w:val="32"/>
-          <w:szCs w:val="32"/>
-        </w:rPr>
-        <w:t>Timelin</w:t>
-      </w:r>
-      <w:proofErr w:type="spellEnd"/>
+        <w:t>Project Timelin</w:t>
+      </w:r>
     </w:p>
     <w:p>
       <w:pPr>
@@ -4354,7 +4030,7 @@
                     </pic:cNvPicPr>
                   </pic:nvPicPr>
                   <pic:blipFill>
-                    <a:blip r:embed="rId19">
+                    <a:blip r:embed="rId16">
                       <a:extLst>
                         <a:ext uri="{28A0092B-C50C-407E-A947-70E740481C1C}">
                           <a14:useLocalDpi xmlns:a14="http://schemas.microsoft.com/office/drawing/2010/main" val="0"/>
@@ -4410,22 +4086,19 @@
           <w:szCs w:val="24"/>
         </w:rPr>
       </w:pPr>
-      <w:bookmarkStart w:id="0" w:name="_GoBack"/>
-      <w:bookmarkEnd w:id="0"/>
     </w:p>
     <w:sectPr>
       <w:pgSz w:w="15840" w:h="12240" w:orient="landscape"/>
       <w:pgMar w:top="1440" w:right="1440" w:bottom="1440" w:left="1440" w:header="720" w:footer="720" w:gutter="0"/>
       <w:cols w:space="720"/>
       <w:docGrid w:linePitch="360"/>
-      <w:printerSettings r:id="rId20"/>
     </w:sectPr>
   </w:body>
 </w:document>
 </file>
 
 <file path=word/endnotes.xml><?xml version="1.0" encoding="utf-8"?>
-<w:endnotes xmlns:wpc="http://schemas.microsoft.com/office/word/2010/wordprocessingCanvas" xmlns:mo="http://schemas.microsoft.com/office/mac/office/2008/main" xmlns:mc="http://schemas.openxmlformats.org/markup-compatibility/2006" xmlns:mv="urn:schemas-microsoft-com:mac:vml" xmlns:o="urn:schemas-microsoft-com:office:office" xmlns:r="http://schemas.openxmlformats.org/officeDocument/2006/relationships" xmlns:m="http://schemas.openxmlformats.org/officeDocument/2006/math" xmlns:v="urn:schemas-microsoft-com:vml" xmlns:wp14="http://schemas.microsoft.com/office/word/2010/wordprocessingDrawing" xmlns:wp="http://schemas.openxmlformats.org/drawingml/2006/wordprocessingDrawing" xmlns:w10="urn:schemas-microsoft-com:office:word" xmlns:w="http://schemas.openxmlformats.org/wordprocessingml/2006/main" xmlns:w14="http://schemas.microsoft.com/office/word/2010/wordml" xmlns:w15="http://schemas.microsoft.com/office/word/2012/wordml" xmlns:wpg="http://schemas.microsoft.com/office/word/2010/wordprocessingGroup" xmlns:wpi="http://schemas.microsoft.com/office/word/2010/wordprocessingInk" xmlns:wne="http://schemas.microsoft.com/office/word/2006/wordml" xmlns:wps="http://schemas.microsoft.com/office/word/2010/wordprocessingShape" mc:Ignorable="w14 w15 wp14">
+<w:endnotes xmlns:wpc="http://schemas.microsoft.com/office/word/2010/wordprocessingCanvas" xmlns:cx="http://schemas.microsoft.com/office/drawing/2014/chartex" xmlns:cx1="http://schemas.microsoft.com/office/drawing/2015/9/8/chartex" xmlns:cx2="http://schemas.microsoft.com/office/drawing/2015/10/21/chartex" xmlns:cx3="http://schemas.microsoft.com/office/drawing/2016/5/9/chartex" xmlns:cx4="http://schemas.microsoft.com/office/drawing/2016/5/10/chartex" xmlns:cx5="http://schemas.microsoft.com/office/drawing/2016/5/11/chartex" xmlns:mc="http://schemas.openxmlformats.org/markup-compatibility/2006" xmlns:o="urn:schemas-microsoft-com:office:office" xmlns:r="http://schemas.openxmlformats.org/officeDocument/2006/relationships" xmlns:m="http://schemas.openxmlformats.org/officeDocument/2006/math" xmlns:v="urn:schemas-microsoft-com:vml" xmlns:wp14="http://schemas.microsoft.com/office/word/2010/wordprocessingDrawing" xmlns:wp="http://schemas.openxmlformats.org/drawingml/2006/wordprocessingDrawing" xmlns:w10="urn:schemas-microsoft-com:office:word" xmlns:w="http://schemas.openxmlformats.org/wordprocessingml/2006/main" xmlns:w14="http://schemas.microsoft.com/office/word/2010/wordml" xmlns:w15="http://schemas.microsoft.com/office/word/2012/wordml" xmlns:w16se="http://schemas.microsoft.com/office/word/2015/wordml/symex" xmlns:wpg="http://schemas.microsoft.com/office/word/2010/wordprocessingGroup" xmlns:wpi="http://schemas.microsoft.com/office/word/2010/wordprocessingInk" xmlns:wne="http://schemas.microsoft.com/office/word/2006/wordml" xmlns:wps="http://schemas.microsoft.com/office/word/2010/wordprocessingShape" mc:Ignorable="w14 w15 w16se wp14">
   <w:endnote w:type="separator" w:id="-1">
     <w:p>
       <w:pPr>
@@ -4450,7 +4123,7 @@
 </file>
 
 <file path=word/footnotes.xml><?xml version="1.0" encoding="utf-8"?>
-<w:footnotes xmlns:wpc="http://schemas.microsoft.com/office/word/2010/wordprocessingCanvas" xmlns:mo="http://schemas.microsoft.com/office/mac/office/2008/main" xmlns:mc="http://schemas.openxmlformats.org/markup-compatibility/2006" xmlns:mv="urn:schemas-microsoft-com:mac:vml" xmlns:o="urn:schemas-microsoft-com:office:office" xmlns:r="http://schemas.openxmlformats.org/officeDocument/2006/relationships" xmlns:m="http://schemas.openxmlformats.org/officeDocument/2006/math" xmlns:v="urn:schemas-microsoft-com:vml" xmlns:wp14="http://schemas.microsoft.com/office/word/2010/wordprocessingDrawing" xmlns:wp="http://schemas.openxmlformats.org/drawingml/2006/wordprocessingDrawing" xmlns:w10="urn:schemas-microsoft-com:office:word" xmlns:w="http://schemas.openxmlformats.org/wordprocessingml/2006/main" xmlns:w14="http://schemas.microsoft.com/office/word/2010/wordml" xmlns:w15="http://schemas.microsoft.com/office/word/2012/wordml" xmlns:wpg="http://schemas.microsoft.com/office/word/2010/wordprocessingGroup" xmlns:wpi="http://schemas.microsoft.com/office/word/2010/wordprocessingInk" xmlns:wne="http://schemas.microsoft.com/office/word/2006/wordml" xmlns:wps="http://schemas.microsoft.com/office/word/2010/wordprocessingShape" mc:Ignorable="w14 w15 wp14">
+<w:footnotes xmlns:wpc="http://schemas.microsoft.com/office/word/2010/wordprocessingCanvas" xmlns:cx="http://schemas.microsoft.com/office/drawing/2014/chartex" xmlns:cx1="http://schemas.microsoft.com/office/drawing/2015/9/8/chartex" xmlns:cx2="http://schemas.microsoft.com/office/drawing/2015/10/21/chartex" xmlns:cx3="http://schemas.microsoft.com/office/drawing/2016/5/9/chartex" xmlns:cx4="http://schemas.microsoft.com/office/drawing/2016/5/10/chartex" xmlns:cx5="http://schemas.microsoft.com/office/drawing/2016/5/11/chartex" xmlns:mc="http://schemas.openxmlformats.org/markup-compatibility/2006" xmlns:o="urn:schemas-microsoft-com:office:office" xmlns:r="http://schemas.openxmlformats.org/officeDocument/2006/relationships" xmlns:m="http://schemas.openxmlformats.org/officeDocument/2006/math" xmlns:v="urn:schemas-microsoft-com:vml" xmlns:wp14="http://schemas.microsoft.com/office/word/2010/wordprocessingDrawing" xmlns:wp="http://schemas.openxmlformats.org/drawingml/2006/wordprocessingDrawing" xmlns:w10="urn:schemas-microsoft-com:office:word" xmlns:w="http://schemas.openxmlformats.org/wordprocessingml/2006/main" xmlns:w14="http://schemas.microsoft.com/office/word/2010/wordml" xmlns:w15="http://schemas.microsoft.com/office/word/2012/wordml" xmlns:w16se="http://schemas.microsoft.com/office/word/2015/wordml/symex" xmlns:wpg="http://schemas.microsoft.com/office/word/2010/wordprocessingGroup" xmlns:wpi="http://schemas.microsoft.com/office/word/2010/wordprocessingInk" xmlns:wne="http://schemas.microsoft.com/office/word/2006/wordml" xmlns:wps="http://schemas.microsoft.com/office/word/2010/wordprocessingShape" mc:Ignorable="w14 w15 w16se wp14">
   <w:footnote w:type="separator" w:id="-1">
     <w:p>
       <w:pPr>
@@ -4475,8 +4148,8 @@
 </file>
 
 <file path=word/numbering.xml><?xml version="1.0" encoding="utf-8"?>
-<w:numbering xmlns:wpc="http://schemas.microsoft.com/office/word/2010/wordprocessingCanvas" xmlns:mo="http://schemas.microsoft.com/office/mac/office/2008/main" xmlns:mc="http://schemas.openxmlformats.org/markup-compatibility/2006" xmlns:mv="urn:schemas-microsoft-com:mac:vml" xmlns:o="urn:schemas-microsoft-com:office:office" xmlns:r="http://schemas.openxmlformats.org/officeDocument/2006/relationships" xmlns:m="http://schemas.openxmlformats.org/officeDocument/2006/math" xmlns:v="urn:schemas-microsoft-com:vml" xmlns:wp14="http://schemas.microsoft.com/office/word/2010/wordprocessingDrawing" xmlns:wp="http://schemas.openxmlformats.org/drawingml/2006/wordprocessingDrawing" xmlns:w10="urn:schemas-microsoft-com:office:word" xmlns:w="http://schemas.openxmlformats.org/wordprocessingml/2006/main" xmlns:w14="http://schemas.microsoft.com/office/word/2010/wordml" xmlns:w15="http://schemas.microsoft.com/office/word/2012/wordml" xmlns:wpg="http://schemas.microsoft.com/office/word/2010/wordprocessingGroup" xmlns:wpi="http://schemas.microsoft.com/office/word/2010/wordprocessingInk" xmlns:wne="http://schemas.microsoft.com/office/word/2006/wordml" xmlns:wps="http://schemas.microsoft.com/office/word/2010/wordprocessingShape" mc:Ignorable="w14 w15 wp14">
-  <w:abstractNum w:abstractNumId="0">
+<w:numbering xmlns:wpc="http://schemas.microsoft.com/office/word/2010/wordprocessingCanvas" xmlns:cx="http://schemas.microsoft.com/office/drawing/2014/chartex" xmlns:cx1="http://schemas.microsoft.com/office/drawing/2015/9/8/chartex" xmlns:cx2="http://schemas.microsoft.com/office/drawing/2015/10/21/chartex" xmlns:cx3="http://schemas.microsoft.com/office/drawing/2016/5/9/chartex" xmlns:cx4="http://schemas.microsoft.com/office/drawing/2016/5/10/chartex" xmlns:cx5="http://schemas.microsoft.com/office/drawing/2016/5/11/chartex" xmlns:mc="http://schemas.openxmlformats.org/markup-compatibility/2006" xmlns:o="urn:schemas-microsoft-com:office:office" xmlns:r="http://schemas.openxmlformats.org/officeDocument/2006/relationships" xmlns:m="http://schemas.openxmlformats.org/officeDocument/2006/math" xmlns:v="urn:schemas-microsoft-com:vml" xmlns:wp14="http://schemas.microsoft.com/office/word/2010/wordprocessingDrawing" xmlns:wp="http://schemas.openxmlformats.org/drawingml/2006/wordprocessingDrawing" xmlns:w10="urn:schemas-microsoft-com:office:word" xmlns:w="http://schemas.openxmlformats.org/wordprocessingml/2006/main" xmlns:w14="http://schemas.microsoft.com/office/word/2010/wordml" xmlns:w15="http://schemas.microsoft.com/office/word/2012/wordml" xmlns:w16se="http://schemas.microsoft.com/office/word/2015/wordml/symex" xmlns:wpg="http://schemas.microsoft.com/office/word/2010/wordprocessingGroup" xmlns:wpi="http://schemas.microsoft.com/office/word/2010/wordprocessingInk" xmlns:wne="http://schemas.microsoft.com/office/word/2006/wordml" xmlns:wps="http://schemas.microsoft.com/office/word/2010/wordprocessingShape" mc:Ignorable="w14 w15 w16se wp14">
+  <w:abstractNum w:abstractNumId="0" w15:restartNumberingAfterBreak="0">
     <w:nsid w:val="42725A17"/>
     <w:multiLevelType w:val="hybridMultilevel"/>
     <w:tmpl w:val="53544014"/>
@@ -4565,7 +4238,7 @@
       </w:pPr>
     </w:lvl>
   </w:abstractNum>
-  <w:abstractNum w:abstractNumId="1">
+  <w:abstractNum w:abstractNumId="1" w15:restartNumberingAfterBreak="0">
     <w:nsid w:val="6D3A0B92"/>
     <w:multiLevelType w:val="hybridMultilevel"/>
     <w:tmpl w:val="D68EAEC0"/>
@@ -4664,7 +4337,7 @@
 </file>
 
 <file path=word/styles.xml><?xml version="1.0" encoding="utf-8"?>
-<w:styles xmlns:mc="http://schemas.openxmlformats.org/markup-compatibility/2006" xmlns:r="http://schemas.openxmlformats.org/officeDocument/2006/relationships" xmlns:w="http://schemas.openxmlformats.org/wordprocessingml/2006/main" xmlns:w14="http://schemas.microsoft.com/office/word/2010/wordml" xmlns:w15="http://schemas.microsoft.com/office/word/2012/wordml" mc:Ignorable="w14 w15">
+<w:styles xmlns:mc="http://schemas.openxmlformats.org/markup-compatibility/2006" xmlns:r="http://schemas.openxmlformats.org/officeDocument/2006/relationships" xmlns:w="http://schemas.openxmlformats.org/wordprocessingml/2006/main" xmlns:w14="http://schemas.microsoft.com/office/word/2010/wordml" xmlns:w15="http://schemas.microsoft.com/office/word/2012/wordml" xmlns:w16se="http://schemas.microsoft.com/office/word/2015/wordml/symex" mc:Ignorable="w14 w15 w16se">
   <w:docDefaults>
     <w:rPrDefault>
       <w:rPr>
@@ -4680,7 +4353,7 @@
       </w:pPr>
     </w:pPrDefault>
   </w:docDefaults>
-  <w:latentStyles w:defLockedState="0" w:defUIPriority="99" w:defSemiHidden="0" w:defUnhideWhenUsed="0" w:defQFormat="0" w:count="382">
+  <w:latentStyles w:defLockedState="0" w:defUIPriority="99" w:defSemiHidden="0" w:defUnhideWhenUsed="0" w:defQFormat="0" w:count="374">
     <w:lsdException w:name="Normal" w:uiPriority="0" w:qFormat="1"/>
     <w:lsdException w:name="heading 1" w:uiPriority="9" w:qFormat="1"/>
     <w:lsdException w:name="heading 2" w:semiHidden="1" w:uiPriority="9" w:unhideWhenUsed="1" w:qFormat="1"/>
@@ -5110,7 +4783,6 @@
       <w:szCs w:val="24"/>
     </w:rPr>
     <w:tblPr>
-      <w:tblInd w:w="0" w:type="dxa"/>
       <w:tblBorders>
         <w:top w:val="single" w:sz="4" w:space="0" w:color="auto"/>
         <w:left w:val="single" w:sz="4" w:space="0" w:color="auto"/>
@@ -5119,12 +4791,6 @@
         <w:insideH w:val="single" w:sz="4" w:space="0" w:color="auto"/>
         <w:insideV w:val="single" w:sz="4" w:space="0" w:color="auto"/>
       </w:tblBorders>
-      <w:tblCellMar>
-        <w:top w:w="0" w:type="dxa"/>
-        <w:left w:w="108" w:type="dxa"/>
-        <w:bottom w:w="0" w:type="dxa"/>
-        <w:right w:w="108" w:type="dxa"/>
-      </w:tblCellMar>
     </w:tblPr>
   </w:style>
   <w:style w:type="paragraph" w:styleId="Header">

</xml_diff>